<commit_message>
Add edits to manuscript
Add new manuscript edits from Jonathan and Nathan
Add start of Rmd ESA presentation
Add changes to the code/retry three species script
</commit_message>
<xml_diff>
--- a/manuscript/Table_1.docx
+++ b/manuscript/Table_1.docx
@@ -167,7 +167,7 @@
               <m:sSub>
                 <m:e>
                   <m:r>
-                    <m:t>N</m:t>
+                    <m:t>n</m:t>
                   </m:r>
                 </m:e>
                 <m:sub>
@@ -195,7 +195,7 @@
               <m:sSub>
                 <m:e>
                   <m:r>
-                    <m:t>N</m:t>
+                    <m:t>n</m:t>
                   </m:r>
                 </m:e>
                 <m:sub>
@@ -223,7 +223,7 @@
               <m:sSub>
                 <m:e>
                   <m:r>
-                    <m:t>N</m:t>
+                    <m:t>n</m:t>
                   </m:r>
                 </m:e>
                 <m:sub>
@@ -251,7 +251,7 @@
               <m:sSubSup>
                 <m:e>
                   <m:r>
-                    <m:t>N</m:t>
+                    <m:t>n</m:t>
                   </m:r>
                 </m:e>
                 <m:sub>
@@ -284,7 +284,7 @@
               <m:sSubSup>
                 <m:e>
                   <m:r>
-                    <m:t>N</m:t>
+                    <m:t>n</m:t>
                   </m:r>
                 </m:e>
                 <m:sub>
@@ -317,7 +317,7 @@
               <m:sSubSup>
                 <m:e>
                   <m:r>
-                    <m:t>N</m:t>
+                    <m:t>n</m:t>
                   </m:r>
                 </m:e>
                 <m:sub>
@@ -350,7 +350,7 @@
               <m:sSub>
                 <m:e>
                   <m:r>
-                    <m:t>N</m:t>
+                    <m:t>n</m:t>
                   </m:r>
                 </m:e>
                 <m:sub>
@@ -362,7 +362,7 @@
               <m:sSub>
                 <m:e>
                   <m:r>
-                    <m:t>N</m:t>
+                    <m:t>n</m:t>
                   </m:r>
                 </m:e>
                 <m:sub>
@@ -390,7 +390,7 @@
               <m:sSub>
                 <m:e>
                   <m:r>
-                    <m:t>N</m:t>
+                    <m:t>n</m:t>
                   </m:r>
                 </m:e>
                 <m:sub>
@@ -402,7 +402,7 @@
               <m:sSub>
                 <m:e>
                   <m:r>
-                    <m:t>N</m:t>
+                    <m:t>n</m:t>
                   </m:r>
                 </m:e>
                 <m:sub>
@@ -430,7 +430,7 @@
               <m:sSub>
                 <m:e>
                   <m:r>
-                    <m:t>N</m:t>
+                    <m:t>n</m:t>
                   </m:r>
                 </m:e>
                 <m:sub>
@@ -442,7 +442,7 @@
               <m:sSub>
                 <m:e>
                   <m:r>
-                    <m:t>N</m:t>
+                    <m:t>n</m:t>
                   </m:r>
                 </m:e>
                 <m:sub>
@@ -1385,7 +1385,7 @@
     </w:lvl>
   </w:abstractNum>
   <w:abstractNum w:abstractNumId="990">
-    <w:nsid w:val="fd7c1699"/>
+    <w:nsid w:val="83d3331f"/>
     <w:multiLevelType w:val="multilevel"/>
     <w:lvl w:ilvl="0">
       <w:numFmt w:val="bullet"/>

</xml_diff>